<commit_message>
uploaded final project files
</commit_message>
<xml_diff>
--- a/final-project/116-final-abstract.docx
+++ b/final-project/116-final-abstract.docx
@@ -9,7 +9,15 @@
     </w:p>
     <w:p>
       <w:r>
-        <w:t>12 October 2014</w:t>
+        <w:t>11</w:t>
+      </w:r>
+      <w:r>
+        <w:t xml:space="preserve"> Octo</w:t>
+      </w:r>
+      <w:bookmarkStart w:id="0" w:name="_GoBack"/>
+      <w:bookmarkEnd w:id="0"/>
+      <w:r>
+        <w:t>ber 2014</w:t>
       </w:r>
     </w:p>
     <w:p>
@@ -60,8 +68,6 @@
       <w:r>
         <w:t>point-of-sale systems to acquire consumer data as purchases are being made. The paper will also discuss the ramifications of companies apparently leaving bugs open even after those bugs have resulted in major breaches at other similar companies.</w:t>
       </w:r>
-      <w:bookmarkStart w:id="0" w:name="_GoBack"/>
-      <w:bookmarkEnd w:id="0"/>
     </w:p>
     <w:sectPr>
       <w:pgSz w:w="12240" w:h="15840"/>

</xml_diff>